<commit_message>
Correcciones en diagrama, actividades y documento de planificación (Corrección de Last Commit)
</commit_message>
<xml_diff>
--- a/Planificacion inicial de app.docx
+++ b/Planificacion inicial de app.docx
@@ -34,15 +34,21 @@
     <w:p>
       <w:pPr>
         <w:ind w:left="2124" w:firstLine="708"/>
+      </w:pPr>
+      <w:r>
         <w:rPr>
           <w:u w:val="single"/>
         </w:rPr>
-      </w:pPr>
-      <w:r>
-        <w:rPr>
-          <w:u w:val="single"/>
-        </w:rPr>
-        <w:t>Actividades:</w:t>
+        <w:t>Actividades</w:t>
+      </w:r>
+      <w:r>
+        <w:t>:</w:t>
+      </w:r>
+      <w:r>
+        <w:t xml:space="preserve"> </w:t>
+      </w:r>
+      <w:r>
+        <w:t>(Revisión 2)</w:t>
       </w:r>
     </w:p>
     <w:p/>
@@ -63,7 +69,7 @@
                 <wp:positionV relativeFrom="paragraph">
                   <wp:posOffset>2223770</wp:posOffset>
                 </wp:positionV>
-                <wp:extent cx="323850" cy="1295400"/>
+                <wp:extent cx="323850" cy="1162050"/>
                 <wp:effectExtent l="0" t="0" r="19050" b="19050"/>
                 <wp:wrapNone/>
                 <wp:docPr id="2" name="Rectángulo redondeado 2"/>
@@ -75,7 +81,7 @@
                       <wps:spPr>
                         <a:xfrm>
                           <a:off x="0" y="0"/>
-                          <a:ext cx="323850" cy="1295400"/>
+                          <a:ext cx="323850" cy="1162050"/>
                         </a:xfrm>
                         <a:prstGeom prst="roundRect">
                           <a:avLst/>
@@ -106,12 +112,15 @@
                     </wps:wsp>
                   </a:graphicData>
                 </a:graphic>
+                <wp14:sizeRelV relativeFrom="margin">
+                  <wp14:pctHeight>0</wp14:pctHeight>
+                </wp14:sizeRelV>
               </wp:anchor>
             </w:drawing>
           </mc:Choice>
           <mc:Fallback>
             <w:pict>
-              <v:roundrect w14:anchorId="55BD059D" id="Rectángulo redondeado 2" o:spid="_x0000_s1026" style="position:absolute;margin-left:377.7pt;margin-top:175.1pt;width:25.5pt;height:102pt;z-index:251659264;visibility:visible;mso-wrap-style:square;mso-wrap-distance-left:9pt;mso-wrap-distance-top:0;mso-wrap-distance-right:9pt;mso-wrap-distance-bottom:0;mso-position-horizontal:absolute;mso-position-horizontal-relative:text;mso-position-vertical:absolute;mso-position-vertical-relative:text;v-text-anchor:middle" arcsize="10923f" o:gfxdata="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" fillcolor="#5b9bd5 [3204]" strokecolor="#1f4d78 [1604]" strokeweight="1pt">
+              <v:roundrect w14:anchorId="4B4B7EA7" id="Rectángulo redondeado 2" o:spid="_x0000_s1026" style="position:absolute;margin-left:377.7pt;margin-top:175.1pt;width:25.5pt;height:91.5pt;z-index:251659264;visibility:visible;mso-wrap-style:square;mso-height-percent:0;mso-wrap-distance-left:9pt;mso-wrap-distance-top:0;mso-wrap-distance-right:9pt;mso-wrap-distance-bottom:0;mso-position-horizontal:absolute;mso-position-horizontal-relative:text;mso-position-vertical:absolute;mso-position-vertical-relative:text;mso-height-percent:0;mso-height-relative:margin;v-text-anchor:middle" arcsize="10923f" o:gfxdata="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" fillcolor="#5b9bd5 [3204]" strokecolor="#1f4d78 [1604]" strokeweight="1pt">
                 <v:stroke joinstyle="miter"/>
               </v:roundrect>
             </w:pict>
@@ -125,9 +134,9 @@
         </w:rPr>
         <w:drawing>
           <wp:inline distT="0" distB="0" distL="0" distR="0">
-            <wp:extent cx="5391150" cy="4705350"/>
-            <wp:effectExtent l="0" t="0" r="0" b="0"/>
-            <wp:docPr id="1" name="Imagen 1" descr="C:\Users\Rk\Desktop\Material proyecto android\Diseño de activitys.jpg"/>
+            <wp:extent cx="5400040" cy="4705064"/>
+            <wp:effectExtent l="0" t="0" r="0" b="635"/>
+            <wp:docPr id="5" name="Imagen 5" descr="C:\Users\Rk\Desktop\PROYECTO ANDROID STUDIO\Diseño de activitys Version 2.jpg"/>
             <wp:cNvGraphicFramePr>
               <a:graphicFrameLocks xmlns:a="http://schemas.openxmlformats.org/drawingml/2006/main" noChangeAspect="1"/>
             </wp:cNvGraphicFramePr>
@@ -135,7 +144,7 @@
               <a:graphicData uri="http://schemas.openxmlformats.org/drawingml/2006/picture">
                 <pic:pic xmlns:pic="http://schemas.openxmlformats.org/drawingml/2006/picture">
                   <pic:nvPicPr>
-                    <pic:cNvPr id="0" name="Picture 1" descr="C:\Users\Rk\Desktop\Material proyecto android\Diseño de activitys.jpg"/>
+                    <pic:cNvPr id="0" name="Picture 2" descr="C:\Users\Rk\Desktop\PROYECTO ANDROID STUDIO\Diseño de activitys Version 2.jpg"/>
                     <pic:cNvPicPr>
                       <a:picLocks noChangeAspect="1" noChangeArrowheads="1"/>
                     </pic:cNvPicPr>
@@ -156,7 +165,7 @@
                   <pic:spPr bwMode="auto">
                     <a:xfrm>
                       <a:off x="0" y="0"/>
-                      <a:ext cx="5391150" cy="4705350"/>
+                      <a:ext cx="5400040" cy="4705064"/>
                     </a:xfrm>
                     <a:prstGeom prst="rect">
                       <a:avLst/>
@@ -352,10 +361,7 @@
         </w:numPr>
       </w:pPr>
       <w:r>
-        <w:t>El campo adicional inicialmente mostrar</w:t>
-      </w:r>
-      <w:r>
-        <w:t>ía unidades.</w:t>
+        <w:t>El campo adicional inicialmente mostraría unidades.</w:t>
       </w:r>
     </w:p>
     <w:p>
@@ -465,7 +471,7 @@
           <wp:inline distT="0" distB="0" distL="0" distR="0">
             <wp:extent cx="5400675" cy="5010150"/>
             <wp:effectExtent l="0" t="0" r="9525" b="0"/>
-            <wp:docPr id="3" name="Imagen 3" descr="C:\Users\Rk\Desktop\Material proyecto android\Diagrama de App.jpg"/>
+            <wp:docPr id="1" name="Imagen 1" descr="C:\Users\Rk\Desktop\PROYECTO ANDROID STUDIO\Diagrama de App V2.jpg"/>
             <wp:cNvGraphicFramePr>
               <a:graphicFrameLocks xmlns:a="http://schemas.openxmlformats.org/drawingml/2006/main" noChangeAspect="1"/>
             </wp:cNvGraphicFramePr>
@@ -473,7 +479,7 @@
               <a:graphicData uri="http://schemas.openxmlformats.org/drawingml/2006/picture">
                 <pic:pic xmlns:pic="http://schemas.openxmlformats.org/drawingml/2006/picture">
                   <pic:nvPicPr>
-                    <pic:cNvPr id="0" name="Picture 2" descr="C:\Users\Rk\Desktop\Material proyecto android\Diagrama de App.jpg"/>
+                    <pic:cNvPr id="0" name="Picture 1" descr="C:\Users\Rk\Desktop\PROYECTO ANDROID STUDIO\Diagrama de App V2.jpg"/>
                     <pic:cNvPicPr>
                       <a:picLocks noChangeAspect="1" noChangeArrowheads="1"/>
                     </pic:cNvPicPr>
@@ -510,6 +516,19 @@
           </wp:inline>
         </w:drawing>
       </w:r>
+    </w:p>
+    <w:p>
+      <w:r>
+        <w:t xml:space="preserve">Tras haber revisado el diagrama y el diseño de actividades, pasamos al proyecto de </w:t>
+      </w:r>
+      <w:proofErr w:type="spellStart"/>
+      <w:r>
+        <w:t>Android</w:t>
+      </w:r>
+      <w:proofErr w:type="spellEnd"/>
+      <w:r>
+        <w:t xml:space="preserve"> Studio.</w:t>
+      </w:r>
       <w:bookmarkStart w:id="0" w:name="_GoBack"/>
       <w:bookmarkEnd w:id="0"/>
     </w:p>
@@ -643,19 +662,7 @@
       <w:rPr>
         <w:b/>
       </w:rPr>
-      <w:t>Documento diseño de A</w:t>
-    </w:r>
-    <w:r>
-      <w:rPr>
-        <w:b/>
-      </w:rPr>
-      <w:t>pp</w:t>
-    </w:r>
-    <w:r>
-      <w:rPr>
-        <w:b/>
-      </w:rPr>
-      <w:t xml:space="preserve"> en </w:t>
+      <w:t xml:space="preserve">Documento diseño de App en </w:t>
     </w:r>
     <w:proofErr w:type="spellStart"/>
     <w:r>

</xml_diff>